<commit_message>
Pivoting to only analyzing the 0-2v3 but leaving record of the other ones here if need to come back
</commit_message>
<xml_diff>
--- a/Outputs/Tables/Formatted/T1.docx
+++ b/Outputs/Tables/Formatted/T1.docx
@@ -4,16 +4,16 @@
   <w:body>
     <w:tbl>
       <w:tblPr>
-        <w:tblW w:w="3384" w:type="pct"/>
+        <w:tblW w:w="4332" w:type="pct"/>
         <w:jc w:val="center"/>
         <w:tblLook w:val="0420" w:firstRow="1" w:lastRow="0" w:firstColumn="0" w:lastColumn="0" w:noHBand="0" w:noVBand="1"/>
       </w:tblPr>
       <w:tblGrid>
-        <w:gridCol w:w="2933"/>
-        <w:gridCol w:w="849"/>
-        <w:gridCol w:w="849"/>
-        <w:gridCol w:w="849"/>
-        <w:gridCol w:w="656"/>
+        <w:gridCol w:w="2978"/>
+        <w:gridCol w:w="1819"/>
+        <w:gridCol w:w="1246"/>
+        <w:gridCol w:w="1056"/>
+        <w:gridCol w:w="756"/>
       </w:tblGrid>
       <w:tr>
         <w:trPr>
@@ -117,7 +117,7 @@
                 <w:sz w:val="18"/>
                 <w:szCs w:val="18"/>
               </w:rPr>
-              <w:t>N</w:t>
+              <w:t>No/Mild/Mod. PGD (n = 54)</w:t>
             </w:r>
           </w:p>
         </w:tc>
@@ -168,7 +168,7 @@
                 <w:sz w:val="18"/>
                 <w:szCs w:val="18"/>
               </w:rPr>
-              <w:t>Y</w:t>
+              <w:t>Severe PGD (n = 8)</w:t>
             </w:r>
           </w:p>
         </w:tc>
@@ -314,6 +314,7 @@
                 <w:szCs w:val="18"/>
               </w:rPr>
             </w:pPr>
+            <w:proofErr w:type="spellStart"/>
             <w:r>
               <w:rPr>
                 <w:rFonts w:ascii="Arial" w:eastAsia="Helvetica" w:hAnsi="Arial" w:cs="Arial"/>
@@ -323,6 +324,7 @@
               </w:rPr>
               <w:t>demographics_age_tpx</w:t>
             </w:r>
+            <w:proofErr w:type="spellEnd"/>
           </w:p>
         </w:tc>
         <w:tc>
@@ -509,7 +511,7 @@
                 <w:sz w:val="18"/>
                 <w:szCs w:val="18"/>
               </w:rPr>
-              <w:t>0.51</w:t>
+              <w:t>0.508</w:t>
             </w:r>
           </w:p>
         </w:tc>
@@ -553,14 +555,25 @@
                 <w:szCs w:val="18"/>
               </w:rPr>
             </w:pPr>
-            <w:r>
-              <w:rPr>
-                <w:rFonts w:ascii="Arial" w:eastAsia="Helvetica" w:hAnsi="Arial" w:cs="Arial"/>
-                <w:color w:val="000000"/>
-                <w:sz w:val="18"/>
-                <w:szCs w:val="18"/>
-              </w:rPr>
-              <w:t>demographics_race: Asian</w:t>
+            <w:proofErr w:type="spellStart"/>
+            <w:r>
+              <w:rPr>
+                <w:rFonts w:ascii="Arial" w:eastAsia="Helvetica" w:hAnsi="Arial" w:cs="Arial"/>
+                <w:color w:val="000000"/>
+                <w:sz w:val="18"/>
+                <w:szCs w:val="18"/>
+              </w:rPr>
+              <w:t>demographics_race</w:t>
+            </w:r>
+            <w:proofErr w:type="spellEnd"/>
+            <w:r>
+              <w:rPr>
+                <w:rFonts w:ascii="Arial" w:eastAsia="Helvetica" w:hAnsi="Arial" w:cs="Arial"/>
+                <w:color w:val="000000"/>
+                <w:sz w:val="18"/>
+                <w:szCs w:val="18"/>
+              </w:rPr>
+              <w:t>: Asian</w:t>
             </w:r>
           </w:p>
         </w:tc>
@@ -748,7 +761,7 @@
                 <w:sz w:val="18"/>
                 <w:szCs w:val="18"/>
               </w:rPr>
-              <w:t>0.20</w:t>
+              <w:t>0.204</w:t>
             </w:r>
           </w:p>
         </w:tc>
@@ -792,14 +805,25 @@
                 <w:szCs w:val="18"/>
               </w:rPr>
             </w:pPr>
-            <w:r>
-              <w:rPr>
-                <w:rFonts w:ascii="Arial" w:eastAsia="Helvetica" w:hAnsi="Arial" w:cs="Arial"/>
-                <w:color w:val="000000"/>
-                <w:sz w:val="18"/>
-                <w:szCs w:val="18"/>
-              </w:rPr>
-              <w:t>demographics_race: Black</w:t>
+            <w:proofErr w:type="spellStart"/>
+            <w:r>
+              <w:rPr>
+                <w:rFonts w:ascii="Arial" w:eastAsia="Helvetica" w:hAnsi="Arial" w:cs="Arial"/>
+                <w:color w:val="000000"/>
+                <w:sz w:val="18"/>
+                <w:szCs w:val="18"/>
+              </w:rPr>
+              <w:t>demographics_race</w:t>
+            </w:r>
+            <w:proofErr w:type="spellEnd"/>
+            <w:r>
+              <w:rPr>
+                <w:rFonts w:ascii="Arial" w:eastAsia="Helvetica" w:hAnsi="Arial" w:cs="Arial"/>
+                <w:color w:val="000000"/>
+                <w:sz w:val="18"/>
+                <w:szCs w:val="18"/>
+              </w:rPr>
+              <w:t>: Black</w:t>
             </w:r>
           </w:p>
         </w:tc>
@@ -987,7 +1011,7 @@
                 <w:sz w:val="18"/>
                 <w:szCs w:val="18"/>
               </w:rPr>
-              <w:t>0.20</w:t>
+              <w:t>0.204</w:t>
             </w:r>
           </w:p>
         </w:tc>
@@ -1031,14 +1055,25 @@
                 <w:szCs w:val="18"/>
               </w:rPr>
             </w:pPr>
-            <w:r>
-              <w:rPr>
-                <w:rFonts w:ascii="Arial" w:eastAsia="Helvetica" w:hAnsi="Arial" w:cs="Arial"/>
-                <w:color w:val="000000"/>
-                <w:sz w:val="18"/>
-                <w:szCs w:val="18"/>
-              </w:rPr>
-              <w:t>demographics_race: Hispanic</w:t>
+            <w:proofErr w:type="spellStart"/>
+            <w:r>
+              <w:rPr>
+                <w:rFonts w:ascii="Arial" w:eastAsia="Helvetica" w:hAnsi="Arial" w:cs="Arial"/>
+                <w:color w:val="000000"/>
+                <w:sz w:val="18"/>
+                <w:szCs w:val="18"/>
+              </w:rPr>
+              <w:t>demographics_race</w:t>
+            </w:r>
+            <w:proofErr w:type="spellEnd"/>
+            <w:r>
+              <w:rPr>
+                <w:rFonts w:ascii="Arial" w:eastAsia="Helvetica" w:hAnsi="Arial" w:cs="Arial"/>
+                <w:color w:val="000000"/>
+                <w:sz w:val="18"/>
+                <w:szCs w:val="18"/>
+              </w:rPr>
+              <w:t>: Hispanic</w:t>
             </w:r>
           </w:p>
         </w:tc>
@@ -1226,7 +1261,7 @@
                 <w:sz w:val="18"/>
                 <w:szCs w:val="18"/>
               </w:rPr>
-              <w:t>0.20</w:t>
+              <w:t>0.204</w:t>
             </w:r>
           </w:p>
         </w:tc>
@@ -1270,14 +1305,25 @@
                 <w:szCs w:val="18"/>
               </w:rPr>
             </w:pPr>
-            <w:r>
-              <w:rPr>
-                <w:rFonts w:ascii="Arial" w:eastAsia="Helvetica" w:hAnsi="Arial" w:cs="Arial"/>
-                <w:color w:val="000000"/>
-                <w:sz w:val="18"/>
-                <w:szCs w:val="18"/>
-              </w:rPr>
-              <w:t>demographics_race: White</w:t>
+            <w:proofErr w:type="spellStart"/>
+            <w:r>
+              <w:rPr>
+                <w:rFonts w:ascii="Arial" w:eastAsia="Helvetica" w:hAnsi="Arial" w:cs="Arial"/>
+                <w:color w:val="000000"/>
+                <w:sz w:val="18"/>
+                <w:szCs w:val="18"/>
+              </w:rPr>
+              <w:t>demographics_race</w:t>
+            </w:r>
+            <w:proofErr w:type="spellEnd"/>
+            <w:r>
+              <w:rPr>
+                <w:rFonts w:ascii="Arial" w:eastAsia="Helvetica" w:hAnsi="Arial" w:cs="Arial"/>
+                <w:color w:val="000000"/>
+                <w:sz w:val="18"/>
+                <w:szCs w:val="18"/>
+              </w:rPr>
+              <w:t>: White</w:t>
             </w:r>
           </w:p>
         </w:tc>
@@ -1465,7 +1511,7 @@
                 <w:sz w:val="18"/>
                 <w:szCs w:val="18"/>
               </w:rPr>
-              <w:t>0.20</w:t>
+              <w:t>0.204</w:t>
             </w:r>
           </w:p>
         </w:tc>
@@ -1509,14 +1555,25 @@
                 <w:szCs w:val="18"/>
               </w:rPr>
             </w:pPr>
-            <w:r>
-              <w:rPr>
-                <w:rFonts w:ascii="Arial" w:eastAsia="Helvetica" w:hAnsi="Arial" w:cs="Arial"/>
-                <w:color w:val="000000"/>
-                <w:sz w:val="18"/>
-                <w:szCs w:val="18"/>
-              </w:rPr>
-              <w:t>demographics_sex: Male</w:t>
+            <w:proofErr w:type="spellStart"/>
+            <w:r>
+              <w:rPr>
+                <w:rFonts w:ascii="Arial" w:eastAsia="Helvetica" w:hAnsi="Arial" w:cs="Arial"/>
+                <w:color w:val="000000"/>
+                <w:sz w:val="18"/>
+                <w:szCs w:val="18"/>
+              </w:rPr>
+              <w:t>demographics_sex</w:t>
+            </w:r>
+            <w:proofErr w:type="spellEnd"/>
+            <w:r>
+              <w:rPr>
+                <w:rFonts w:ascii="Arial" w:eastAsia="Helvetica" w:hAnsi="Arial" w:cs="Arial"/>
+                <w:color w:val="000000"/>
+                <w:sz w:val="18"/>
+                <w:szCs w:val="18"/>
+              </w:rPr>
+              <w:t>: Male</w:t>
             </w:r>
           </w:p>
         </w:tc>
@@ -1704,7 +1761,7 @@
                 <w:sz w:val="18"/>
                 <w:szCs w:val="18"/>
               </w:rPr>
-              <w:t>0.71</w:t>
+              <w:t>0.705</w:t>
             </w:r>
           </w:p>
         </w:tc>
@@ -1748,6 +1805,7 @@
                 <w:szCs w:val="18"/>
               </w:rPr>
             </w:pPr>
+            <w:proofErr w:type="spellStart"/>
             <w:r>
               <w:rPr>
                 <w:rFonts w:ascii="Arial" w:eastAsia="Helvetica" w:hAnsi="Arial" w:cs="Arial"/>
@@ -1757,6 +1815,7 @@
               </w:rPr>
               <w:t>demographics_BMI</w:t>
             </w:r>
+            <w:proofErr w:type="spellEnd"/>
           </w:p>
         </w:tc>
         <w:tc>
@@ -1987,14 +2046,25 @@
                 <w:szCs w:val="18"/>
               </w:rPr>
             </w:pPr>
-            <w:r>
-              <w:rPr>
-                <w:rFonts w:ascii="Arial" w:eastAsia="Helvetica" w:hAnsi="Arial" w:cs="Arial"/>
-                <w:color w:val="000000"/>
-                <w:sz w:val="18"/>
-                <w:szCs w:val="18"/>
-              </w:rPr>
-              <w:t>comorbidities_smoking_hx: Y</w:t>
+            <w:proofErr w:type="spellStart"/>
+            <w:r>
+              <w:rPr>
+                <w:rFonts w:ascii="Arial" w:eastAsia="Helvetica" w:hAnsi="Arial" w:cs="Arial"/>
+                <w:color w:val="000000"/>
+                <w:sz w:val="18"/>
+                <w:szCs w:val="18"/>
+              </w:rPr>
+              <w:t>comorbidities_smoking_hx</w:t>
+            </w:r>
+            <w:proofErr w:type="spellEnd"/>
+            <w:r>
+              <w:rPr>
+                <w:rFonts w:ascii="Arial" w:eastAsia="Helvetica" w:hAnsi="Arial" w:cs="Arial"/>
+                <w:color w:val="000000"/>
+                <w:sz w:val="18"/>
+                <w:szCs w:val="18"/>
+              </w:rPr>
+              <w:t>: Y</w:t>
             </w:r>
           </w:p>
         </w:tc>
@@ -2182,7 +2252,7 @@
                 <w:sz w:val="18"/>
                 <w:szCs w:val="18"/>
               </w:rPr>
-              <w:t>0.68</w:t>
+              <w:t>0.681</w:t>
             </w:r>
           </w:p>
         </w:tc>
@@ -2226,14 +2296,25 @@
                 <w:szCs w:val="18"/>
               </w:rPr>
             </w:pPr>
-            <w:r>
-              <w:rPr>
-                <w:rFonts w:ascii="Arial" w:eastAsia="Helvetica" w:hAnsi="Arial" w:cs="Arial"/>
-                <w:color w:val="000000"/>
-                <w:sz w:val="18"/>
-                <w:szCs w:val="18"/>
-              </w:rPr>
-              <w:t>comorbidities_DM: Y</w:t>
+            <w:proofErr w:type="spellStart"/>
+            <w:r>
+              <w:rPr>
+                <w:rFonts w:ascii="Arial" w:eastAsia="Helvetica" w:hAnsi="Arial" w:cs="Arial"/>
+                <w:color w:val="000000"/>
+                <w:sz w:val="18"/>
+                <w:szCs w:val="18"/>
+              </w:rPr>
+              <w:t>comorbidities_DM</w:t>
+            </w:r>
+            <w:proofErr w:type="spellEnd"/>
+            <w:r>
+              <w:rPr>
+                <w:rFonts w:ascii="Arial" w:eastAsia="Helvetica" w:hAnsi="Arial" w:cs="Arial"/>
+                <w:color w:val="000000"/>
+                <w:sz w:val="18"/>
+                <w:szCs w:val="18"/>
+              </w:rPr>
+              <w:t>: Y</w:t>
             </w:r>
           </w:p>
         </w:tc>
@@ -2421,7 +2502,7 @@
                 <w:sz w:val="18"/>
                 <w:szCs w:val="18"/>
               </w:rPr>
-              <w:t>0.44</w:t>
+              <w:t>0.438</w:t>
             </w:r>
           </w:p>
         </w:tc>
@@ -2465,14 +2546,25 @@
                 <w:szCs w:val="18"/>
               </w:rPr>
             </w:pPr>
-            <w:r>
-              <w:rPr>
-                <w:rFonts w:ascii="Arial" w:eastAsia="Helvetica" w:hAnsi="Arial" w:cs="Arial"/>
-                <w:color w:val="000000"/>
-                <w:sz w:val="18"/>
-                <w:szCs w:val="18"/>
-              </w:rPr>
-              <w:t>comorbidities_prior_cardiac_surg: Y</w:t>
+            <w:proofErr w:type="spellStart"/>
+            <w:r>
+              <w:rPr>
+                <w:rFonts w:ascii="Arial" w:eastAsia="Helvetica" w:hAnsi="Arial" w:cs="Arial"/>
+                <w:color w:val="000000"/>
+                <w:sz w:val="18"/>
+                <w:szCs w:val="18"/>
+              </w:rPr>
+              <w:t>comorbidities_prior_cardiac_surg</w:t>
+            </w:r>
+            <w:proofErr w:type="spellEnd"/>
+            <w:r>
+              <w:rPr>
+                <w:rFonts w:ascii="Arial" w:eastAsia="Helvetica" w:hAnsi="Arial" w:cs="Arial"/>
+                <w:color w:val="000000"/>
+                <w:sz w:val="18"/>
+                <w:szCs w:val="18"/>
+              </w:rPr>
+              <w:t>: Y</w:t>
             </w:r>
           </w:p>
         </w:tc>
@@ -2704,14 +2796,25 @@
                 <w:szCs w:val="18"/>
               </w:rPr>
             </w:pPr>
-            <w:r>
-              <w:rPr>
-                <w:rFonts w:ascii="Arial" w:eastAsia="Helvetica" w:hAnsi="Arial" w:cs="Arial"/>
-                <w:color w:val="000000"/>
-                <w:sz w:val="18"/>
-                <w:szCs w:val="18"/>
-              </w:rPr>
-              <w:t>preop_temp_MCS: Y</w:t>
+            <w:proofErr w:type="spellStart"/>
+            <w:r>
+              <w:rPr>
+                <w:rFonts w:ascii="Arial" w:eastAsia="Helvetica" w:hAnsi="Arial" w:cs="Arial"/>
+                <w:color w:val="000000"/>
+                <w:sz w:val="18"/>
+                <w:szCs w:val="18"/>
+              </w:rPr>
+              <w:t>preop_temp_MCS</w:t>
+            </w:r>
+            <w:proofErr w:type="spellEnd"/>
+            <w:r>
+              <w:rPr>
+                <w:rFonts w:ascii="Arial" w:eastAsia="Helvetica" w:hAnsi="Arial" w:cs="Arial"/>
+                <w:color w:val="000000"/>
+                <w:sz w:val="18"/>
+                <w:szCs w:val="18"/>
+              </w:rPr>
+              <w:t>: Y</w:t>
             </w:r>
           </w:p>
         </w:tc>
@@ -2899,7 +3002,7 @@
                 <w:sz w:val="18"/>
                 <w:szCs w:val="18"/>
               </w:rPr>
-              <w:t>&gt;0.99</w:t>
+              <w:t>&gt;0.999</w:t>
             </w:r>
           </w:p>
         </w:tc>
@@ -2943,14 +3046,25 @@
                 <w:szCs w:val="18"/>
               </w:rPr>
             </w:pPr>
-            <w:r>
-              <w:rPr>
-                <w:rFonts w:ascii="Arial" w:eastAsia="Helvetica" w:hAnsi="Arial" w:cs="Arial"/>
-                <w:color w:val="000000"/>
-                <w:sz w:val="18"/>
-                <w:szCs w:val="18"/>
-              </w:rPr>
-              <w:t>preop_IABP: Y</w:t>
+            <w:proofErr w:type="spellStart"/>
+            <w:r>
+              <w:rPr>
+                <w:rFonts w:ascii="Arial" w:eastAsia="Helvetica" w:hAnsi="Arial" w:cs="Arial"/>
+                <w:color w:val="000000"/>
+                <w:sz w:val="18"/>
+                <w:szCs w:val="18"/>
+              </w:rPr>
+              <w:t>preop_IABP</w:t>
+            </w:r>
+            <w:proofErr w:type="spellEnd"/>
+            <w:r>
+              <w:rPr>
+                <w:rFonts w:ascii="Arial" w:eastAsia="Helvetica" w:hAnsi="Arial" w:cs="Arial"/>
+                <w:color w:val="000000"/>
+                <w:sz w:val="18"/>
+                <w:szCs w:val="18"/>
+              </w:rPr>
+              <w:t>: Y</w:t>
             </w:r>
           </w:p>
         </w:tc>
@@ -3138,7 +3252,7 @@
                 <w:sz w:val="18"/>
                 <w:szCs w:val="18"/>
               </w:rPr>
-              <w:t>&gt;0.99</w:t>
+              <w:t>&gt;0.999</w:t>
             </w:r>
           </w:p>
         </w:tc>
@@ -3377,7 +3491,7 @@
                 <w:sz w:val="18"/>
                 <w:szCs w:val="18"/>
               </w:rPr>
-              <w:t>0.71</w:t>
+              <w:t>0.710</w:t>
             </w:r>
           </w:p>
         </w:tc>
@@ -3421,14 +3535,25 @@
                 <w:szCs w:val="18"/>
               </w:rPr>
             </w:pPr>
-            <w:r>
-              <w:rPr>
-                <w:rFonts w:ascii="Arial" w:eastAsia="Helvetica" w:hAnsi="Arial" w:cs="Arial"/>
-                <w:color w:val="000000"/>
-                <w:sz w:val="18"/>
-                <w:szCs w:val="18"/>
-              </w:rPr>
-              <w:t>preop_VA_ECMO: Y</w:t>
+            <w:proofErr w:type="spellStart"/>
+            <w:r>
+              <w:rPr>
+                <w:rFonts w:ascii="Arial" w:eastAsia="Helvetica" w:hAnsi="Arial" w:cs="Arial"/>
+                <w:color w:val="000000"/>
+                <w:sz w:val="18"/>
+                <w:szCs w:val="18"/>
+              </w:rPr>
+              <w:t>preop_VA_ECMO</w:t>
+            </w:r>
+            <w:proofErr w:type="spellEnd"/>
+            <w:r>
+              <w:rPr>
+                <w:rFonts w:ascii="Arial" w:eastAsia="Helvetica" w:hAnsi="Arial" w:cs="Arial"/>
+                <w:color w:val="000000"/>
+                <w:sz w:val="18"/>
+                <w:szCs w:val="18"/>
+              </w:rPr>
+              <w:t>: Y</w:t>
             </w:r>
           </w:p>
         </w:tc>
@@ -3660,14 +3785,25 @@
                 <w:szCs w:val="18"/>
               </w:rPr>
             </w:pPr>
-            <w:r>
-              <w:rPr>
-                <w:rFonts w:ascii="Arial" w:eastAsia="Helvetica" w:hAnsi="Arial" w:cs="Arial"/>
-                <w:color w:val="000000"/>
-                <w:sz w:val="18"/>
-                <w:szCs w:val="18"/>
-              </w:rPr>
-              <w:t>preop_LVAD: Y</w:t>
+            <w:proofErr w:type="spellStart"/>
+            <w:r>
+              <w:rPr>
+                <w:rFonts w:ascii="Arial" w:eastAsia="Helvetica" w:hAnsi="Arial" w:cs="Arial"/>
+                <w:color w:val="000000"/>
+                <w:sz w:val="18"/>
+                <w:szCs w:val="18"/>
+              </w:rPr>
+              <w:t>preop_LVAD</w:t>
+            </w:r>
+            <w:proofErr w:type="spellEnd"/>
+            <w:r>
+              <w:rPr>
+                <w:rFonts w:ascii="Arial" w:eastAsia="Helvetica" w:hAnsi="Arial" w:cs="Arial"/>
+                <w:color w:val="000000"/>
+                <w:sz w:val="18"/>
+                <w:szCs w:val="18"/>
+              </w:rPr>
+              <w:t>: Y</w:t>
             </w:r>
           </w:p>
         </w:tc>
@@ -3855,7 +3991,7 @@
                 <w:sz w:val="18"/>
                 <w:szCs w:val="18"/>
               </w:rPr>
-              <w:t>0.65</w:t>
+              <w:t>0.645</w:t>
             </w:r>
           </w:p>
         </w:tc>
@@ -3899,14 +4035,25 @@
                 <w:szCs w:val="18"/>
               </w:rPr>
             </w:pPr>
-            <w:r>
-              <w:rPr>
-                <w:rFonts w:ascii="Arial" w:eastAsia="Helvetica" w:hAnsi="Arial" w:cs="Arial"/>
-                <w:color w:val="000000"/>
-                <w:sz w:val="18"/>
-                <w:szCs w:val="18"/>
-              </w:rPr>
-              <w:t>rx_preop_inotrope: Y</w:t>
+            <w:proofErr w:type="spellStart"/>
+            <w:r>
+              <w:rPr>
+                <w:rFonts w:ascii="Arial" w:eastAsia="Helvetica" w:hAnsi="Arial" w:cs="Arial"/>
+                <w:color w:val="000000"/>
+                <w:sz w:val="18"/>
+                <w:szCs w:val="18"/>
+              </w:rPr>
+              <w:t>rx_preop_inotrope</w:t>
+            </w:r>
+            <w:proofErr w:type="spellEnd"/>
+            <w:r>
+              <w:rPr>
+                <w:rFonts w:ascii="Arial" w:eastAsia="Helvetica" w:hAnsi="Arial" w:cs="Arial"/>
+                <w:color w:val="000000"/>
+                <w:sz w:val="18"/>
+                <w:szCs w:val="18"/>
+              </w:rPr>
+              <w:t>: Y</w:t>
             </w:r>
           </w:p>
         </w:tc>
@@ -4094,7 +4241,7 @@
                 <w:sz w:val="18"/>
                 <w:szCs w:val="18"/>
               </w:rPr>
-              <w:t>0.43</w:t>
+              <w:t>0.426</w:t>
             </w:r>
           </w:p>
         </w:tc>
@@ -4138,14 +4285,25 @@
                 <w:szCs w:val="18"/>
               </w:rPr>
             </w:pPr>
-            <w:r>
-              <w:rPr>
-                <w:rFonts w:ascii="Arial" w:eastAsia="Helvetica" w:hAnsi="Arial" w:cs="Arial"/>
-                <w:color w:val="000000"/>
-                <w:sz w:val="18"/>
-                <w:szCs w:val="18"/>
-              </w:rPr>
-              <w:t>rx_preop_amiodarone: Y</w:t>
+            <w:proofErr w:type="spellStart"/>
+            <w:r>
+              <w:rPr>
+                <w:rFonts w:ascii="Arial" w:eastAsia="Helvetica" w:hAnsi="Arial" w:cs="Arial"/>
+                <w:color w:val="000000"/>
+                <w:sz w:val="18"/>
+                <w:szCs w:val="18"/>
+              </w:rPr>
+              <w:t>rx_preop_amiodarone</w:t>
+            </w:r>
+            <w:proofErr w:type="spellEnd"/>
+            <w:r>
+              <w:rPr>
+                <w:rFonts w:ascii="Arial" w:eastAsia="Helvetica" w:hAnsi="Arial" w:cs="Arial"/>
+                <w:color w:val="000000"/>
+                <w:sz w:val="18"/>
+                <w:szCs w:val="18"/>
+              </w:rPr>
+              <w:t>: Y</w:t>
             </w:r>
           </w:p>
         </w:tc>
@@ -4333,7 +4491,7 @@
                 <w:sz w:val="18"/>
                 <w:szCs w:val="18"/>
               </w:rPr>
-              <w:t>0.71</w:t>
+              <w:t>0.705</w:t>
             </w:r>
           </w:p>
         </w:tc>
@@ -4377,6 +4535,7 @@
                 <w:szCs w:val="18"/>
               </w:rPr>
             </w:pPr>
+            <w:proofErr w:type="spellStart"/>
             <w:r>
               <w:rPr>
                 <w:rFonts w:ascii="Arial" w:eastAsia="Helvetica" w:hAnsi="Arial" w:cs="Arial"/>
@@ -4386,6 +4545,7 @@
               </w:rPr>
               <w:t>preop_RADIAL_calc</w:t>
             </w:r>
+            <w:proofErr w:type="spellEnd"/>
           </w:p>
         </w:tc>
         <w:tc>
@@ -4572,7 +4732,7 @@
                 <w:sz w:val="18"/>
                 <w:szCs w:val="18"/>
               </w:rPr>
-              <w:t>0.75</w:t>
+              <w:t>0.750</w:t>
             </w:r>
           </w:p>
         </w:tc>
@@ -4616,14 +4776,25 @@
                 <w:szCs w:val="18"/>
               </w:rPr>
             </w:pPr>
-            <w:r>
-              <w:rPr>
-                <w:rFonts w:ascii="Arial" w:eastAsia="Helvetica" w:hAnsi="Arial" w:cs="Arial"/>
-                <w:color w:val="000000"/>
-                <w:sz w:val="18"/>
-                <w:szCs w:val="18"/>
-              </w:rPr>
-              <w:t>rx_preop_ASA: Y</w:t>
+            <w:proofErr w:type="spellStart"/>
+            <w:r>
+              <w:rPr>
+                <w:rFonts w:ascii="Arial" w:eastAsia="Helvetica" w:hAnsi="Arial" w:cs="Arial"/>
+                <w:color w:val="000000"/>
+                <w:sz w:val="18"/>
+                <w:szCs w:val="18"/>
+              </w:rPr>
+              <w:t>rx_preop_ASA</w:t>
+            </w:r>
+            <w:proofErr w:type="spellEnd"/>
+            <w:r>
+              <w:rPr>
+                <w:rFonts w:ascii="Arial" w:eastAsia="Helvetica" w:hAnsi="Arial" w:cs="Arial"/>
+                <w:color w:val="000000"/>
+                <w:sz w:val="18"/>
+                <w:szCs w:val="18"/>
+              </w:rPr>
+              <w:t>: Y</w:t>
             </w:r>
           </w:p>
         </w:tc>
@@ -4811,21 +4982,12 @@
                 <w:sz w:val="18"/>
                 <w:szCs w:val="18"/>
               </w:rPr>
-              <w:t>0.70</w:t>
+              <w:t>0.700</w:t>
             </w:r>
           </w:p>
         </w:tc>
       </w:tr>
     </w:tbl>
-    <w:p>
-      <w:pPr>
-        <w:rPr>
-          <w:rFonts w:ascii="Arial" w:hAnsi="Arial" w:cs="Arial"/>
-          <w:sz w:val="18"/>
-          <w:szCs w:val="18"/>
-        </w:rPr>
-      </w:pPr>
-    </w:p>
     <w:p>
       <w:pPr>
         <w:pBdr>
@@ -5115,13 +5277,13 @@
       </w:pPr>
     </w:lvl>
   </w:abstractNum>
-  <w:num w:numId="1" w16cid:durableId="1947613239">
+  <w:num w:numId="1" w16cid:durableId="620459846">
     <w:abstractNumId w:val="1"/>
   </w:num>
-  <w:num w:numId="2" w16cid:durableId="888611034">
+  <w:num w:numId="2" w16cid:durableId="1156338838">
     <w:abstractNumId w:val="2"/>
   </w:num>
-  <w:num w:numId="3" w16cid:durableId="315039751">
+  <w:num w:numId="3" w16cid:durableId="171771317">
     <w:abstractNumId w:val="0"/>
   </w:num>
 </w:numbering>

</xml_diff>